<commit_message>
Insert GitHub Documentaion Image
</commit_message>
<xml_diff>
--- a/GitHub.docx
+++ b/GitHub.docx
@@ -29,7 +29,6 @@
         </w:rPr>
         <w:t xml:space="preserve">6.1 </w:t>
       </w:r>
-      <w:bookmarkStart w:id="0" w:name="_GoBack"/>
       <w:proofErr w:type="spellStart"/>
       <w:r>
         <w:rPr>
@@ -50,18 +49,7 @@
           <w:sz w:val="54"/>
           <w:szCs w:val="54"/>
         </w:rPr>
-        <w:t xml:space="preserve"> </w:t>
-      </w:r>
-      <w:bookmarkEnd w:id="0"/>
-      <w:r>
-        <w:rPr>
-          <w:rFonts w:ascii="Georgia" w:eastAsia="굴림" w:hAnsi="Georgia" w:cs="굴림"/>
-          <w:color w:val="4E443C"/>
-          <w:kern w:val="36"/>
-          <w:sz w:val="54"/>
-          <w:szCs w:val="54"/>
-        </w:rPr>
-        <w:t>- Account Setup and Configuration</w:t>
+        <w:t xml:space="preserve"> - Account Setup and Configuration</w:t>
       </w:r>
     </w:p>
     <w:p>
@@ -553,7 +541,7 @@
         </w:rPr>
         <w:t>The first thing you need to do is set up a free user account. Simply visit </w:t>
       </w:r>
-      <w:hyperlink r:id="rId5" w:history="1">
+      <w:hyperlink r:id="rId7" w:history="1">
         <w:r>
           <w:rPr>
             <w:rFonts w:ascii="Arial" w:eastAsia="굴림" w:hAnsi="Arial" w:cs="Arial"/>
@@ -616,6 +604,78 @@
           <w:szCs w:val="21"/>
         </w:rPr>
       </w:pPr>
+      <w:r>
+        <w:rPr>
+          <w:noProof/>
+        </w:rPr>
+        <w:drawing>
+          <wp:inline distT="0" distB="0" distL="0" distR="0">
+            <wp:extent cx="5734050" cy="2657475"/>
+            <wp:effectExtent l="0" t="0" r="0" b="9525"/>
+            <wp:docPr id="1" name="그림 1" descr="The GitHub sign-up form."/>
+            <wp:cNvGraphicFramePr>
+              <a:graphicFrameLocks xmlns:a="http://schemas.openxmlformats.org/drawingml/2006/main" noChangeAspect="1"/>
+            </wp:cNvGraphicFramePr>
+            <a:graphic xmlns:a="http://schemas.openxmlformats.org/drawingml/2006/main">
+              <a:graphicData uri="http://schemas.openxmlformats.org/drawingml/2006/picture">
+                <pic:pic xmlns:pic="http://schemas.openxmlformats.org/drawingml/2006/picture">
+                  <pic:nvPicPr>
+                    <pic:cNvPr id="0" name="Picture 1" descr="The GitHub sign-up form."/>
+                    <pic:cNvPicPr>
+                      <a:picLocks noChangeAspect="1" noChangeArrowheads="1"/>
+                    </pic:cNvPicPr>
+                  </pic:nvPicPr>
+                  <pic:blipFill>
+                    <a:blip r:embed="rId8">
+                      <a:extLst>
+                        <a:ext uri="{28A0092B-C50C-407E-A947-70E740481C1C}">
+                          <a14:useLocalDpi xmlns:a14="http://schemas.microsoft.com/office/drawing/2010/main" val="0"/>
+                        </a:ext>
+                      </a:extLst>
+                    </a:blip>
+                    <a:srcRect/>
+                    <a:stretch>
+                      <a:fillRect/>
+                    </a:stretch>
+                  </pic:blipFill>
+                  <pic:spPr bwMode="auto">
+                    <a:xfrm>
+                      <a:off x="0" y="0"/>
+                      <a:ext cx="5731510" cy="2656298"/>
+                    </a:xfrm>
+                    <a:prstGeom prst="rect">
+                      <a:avLst/>
+                    </a:prstGeom>
+                    <a:noFill/>
+                    <a:ln>
+                      <a:noFill/>
+                    </a:ln>
+                  </pic:spPr>
+                </pic:pic>
+              </a:graphicData>
+            </a:graphic>
+          </wp:inline>
+        </w:drawing>
+      </w:r>
+      <w:bookmarkStart w:id="0" w:name="_GoBack"/>
+      <w:bookmarkEnd w:id="0"/>
+    </w:p>
+    <w:p>
+      <w:pPr>
+        <w:widowControl/>
+        <w:wordWrap/>
+        <w:autoSpaceDE/>
+        <w:autoSpaceDN/>
+        <w:spacing w:after="165" w:line="330" w:lineRule="atLeast"/>
+        <w:jc w:val="left"/>
+        <w:rPr>
+          <w:rFonts w:ascii="Arial" w:eastAsia="굴림" w:hAnsi="Arial" w:cs="Arial"/>
+          <w:color w:val="4E443C"/>
+          <w:kern w:val="0"/>
+          <w:sz w:val="21"/>
+          <w:szCs w:val="21"/>
+        </w:rPr>
+      </w:pPr>
       <w:proofErr w:type="gramStart"/>
       <w:r>
         <w:rPr>
@@ -749,6 +809,7 @@
           <w:sz w:val="17"/>
           <w:szCs w:val="17"/>
         </w:rPr>
+        <w:lastRenderedPageBreak/>
         <w:t>NOTE</w:t>
       </w:r>
     </w:p>
@@ -903,7 +964,7 @@
           <w:szCs w:val="24"/>
         </w:rPr>
       </w:pPr>
-      <w:hyperlink r:id="rId6" w:anchor="SSH-Access" w:history="1">
+      <w:hyperlink r:id="rId9" w:anchor="SSH-Access" w:history="1">
         <w:r>
           <w:rPr>
             <w:rFonts w:ascii="Georgia" w:eastAsia="굴림" w:hAnsi="Georgia" w:cs="굴림"/>
@@ -1014,10 +1075,9 @@
           <w:sz w:val="21"/>
           <w:szCs w:val="21"/>
         </w:rPr>
-        <w:lastRenderedPageBreak/>
         <w:t>If you’d like to use SSH remotes, you’ll need to configure a public key. (If you don’t already have one, see </w:t>
       </w:r>
-      <w:hyperlink r:id="rId7" w:history="1">
+      <w:hyperlink r:id="rId10" w:history="1">
         <w:r>
           <w:rPr>
             <w:rFonts w:ascii="Arial" w:eastAsia="굴림" w:hAnsi="Arial" w:cs="Arial"/>
@@ -1299,7 +1359,7 @@
           <w:szCs w:val="24"/>
         </w:rPr>
       </w:pPr>
-      <w:hyperlink r:id="rId8" w:anchor="Your-Avatar" w:history="1">
+      <w:hyperlink r:id="rId11" w:anchor="Your-Avatar" w:history="1">
         <w:proofErr w:type="gramStart"/>
         <w:r>
           <w:rPr>
@@ -1613,7 +1673,7 @@
           <w:szCs w:val="24"/>
         </w:rPr>
       </w:pPr>
-      <w:hyperlink r:id="rId9" w:anchor="Your-Email-Addresses" w:history="1">
+      <w:hyperlink r:id="rId12" w:anchor="Your-Email-Addresses" w:history="1">
         <w:proofErr w:type="gramStart"/>
         <w:r>
           <w:rPr>
@@ -1800,9 +1860,10 @@
           <w:sz w:val="21"/>
           <w:szCs w:val="21"/>
         </w:rPr>
+        <w:lastRenderedPageBreak/>
         <w:t>In </w:t>
       </w:r>
-      <w:hyperlink r:id="rId10" w:history="1">
+      <w:hyperlink r:id="rId13" w:history="1">
         <w:r>
           <w:rPr>
             <w:rFonts w:ascii="Arial" w:eastAsia="굴림" w:hAnsi="Arial" w:cs="Arial"/>
@@ -1867,7 +1928,7 @@
           <w:szCs w:val="24"/>
         </w:rPr>
       </w:pPr>
-      <w:hyperlink r:id="rId11" w:anchor="Two-Factor-Authentication" w:history="1">
+      <w:hyperlink r:id="rId14" w:anchor="Two-Factor-Authentication" w:history="1">
         <w:r>
           <w:rPr>
             <w:rFonts w:ascii="Georgia" w:eastAsia="굴림" w:hAnsi="Georgia" w:cs="굴림"/>
@@ -1983,7 +2044,6 @@
           <w:sz w:val="21"/>
           <w:szCs w:val="21"/>
         </w:rPr>
-        <w:lastRenderedPageBreak/>
         <w:t>You can find the Two-factor Authentication setup under the Security tab of your Account settings.</w:t>
       </w:r>
     </w:p>
@@ -2120,6 +2180,56 @@
     </w:sectPr>
   </w:body>
 </w:document>
+</file>
+
+<file path=word/endnotes.xml><?xml version="1.0" encoding="utf-8"?>
+<w:endnotes xmlns:wpc="http://schemas.microsoft.com/office/word/2010/wordprocessingCanvas" xmlns:mc="http://schemas.openxmlformats.org/markup-compatibility/2006" xmlns:o="urn:schemas-microsoft-com:office:office" xmlns:r="http://schemas.openxmlformats.org/officeDocument/2006/relationships" xmlns:m="http://schemas.openxmlformats.org/officeDocument/2006/math" xmlns:v="urn:schemas-microsoft-com:vml" xmlns:wp14="http://schemas.microsoft.com/office/word/2010/wordprocessingDrawing" xmlns:wp="http://schemas.openxmlformats.org/drawingml/2006/wordprocessingDrawing" xmlns:w10="urn:schemas-microsoft-com:office:word" xmlns:w="http://schemas.openxmlformats.org/wordprocessingml/2006/main" xmlns:w14="http://schemas.microsoft.com/office/word/2010/wordml" xmlns:wpg="http://schemas.microsoft.com/office/word/2010/wordprocessingGroup" xmlns:wpi="http://schemas.microsoft.com/office/word/2010/wordprocessingInk" xmlns:wne="http://schemas.microsoft.com/office/word/2006/wordml" xmlns:wps="http://schemas.microsoft.com/office/word/2010/wordprocessingShape" mc:Ignorable="w14 wp14">
+  <w:endnote w:type="separator" w:id="-1">
+    <w:p>
+      <w:pPr>
+        <w:spacing w:after="0" w:line="240" w:lineRule="auto"/>
+      </w:pPr>
+      <w:r>
+        <w:separator/>
+      </w:r>
+    </w:p>
+  </w:endnote>
+  <w:endnote w:type="continuationSeparator" w:id="0">
+    <w:p>
+      <w:pPr>
+        <w:spacing w:after="0" w:line="240" w:lineRule="auto"/>
+      </w:pPr>
+      <w:r>
+        <w:continuationSeparator/>
+      </w:r>
+    </w:p>
+  </w:endnote>
+</w:endnotes>
+</file>
+
+<file path=word/footnotes.xml><?xml version="1.0" encoding="utf-8"?>
+<w:footnotes xmlns:wpc="http://schemas.microsoft.com/office/word/2010/wordprocessingCanvas" xmlns:mc="http://schemas.openxmlformats.org/markup-compatibility/2006" xmlns:o="urn:schemas-microsoft-com:office:office" xmlns:r="http://schemas.openxmlformats.org/officeDocument/2006/relationships" xmlns:m="http://schemas.openxmlformats.org/officeDocument/2006/math" xmlns:v="urn:schemas-microsoft-com:vml" xmlns:wp14="http://schemas.microsoft.com/office/word/2010/wordprocessingDrawing" xmlns:wp="http://schemas.openxmlformats.org/drawingml/2006/wordprocessingDrawing" xmlns:w10="urn:schemas-microsoft-com:office:word" xmlns:w="http://schemas.openxmlformats.org/wordprocessingml/2006/main" xmlns:w14="http://schemas.microsoft.com/office/word/2010/wordml" xmlns:wpg="http://schemas.microsoft.com/office/word/2010/wordprocessingGroup" xmlns:wpi="http://schemas.microsoft.com/office/word/2010/wordprocessingInk" xmlns:wne="http://schemas.microsoft.com/office/word/2006/wordml" xmlns:wps="http://schemas.microsoft.com/office/word/2010/wordprocessingShape" mc:Ignorable="w14 wp14">
+  <w:footnote w:type="separator" w:id="-1">
+    <w:p>
+      <w:pPr>
+        <w:spacing w:after="0" w:line="240" w:lineRule="auto"/>
+      </w:pPr>
+      <w:r>
+        <w:separator/>
+      </w:r>
+    </w:p>
+  </w:footnote>
+  <w:footnote w:type="continuationSeparator" w:id="0">
+    <w:p>
+      <w:pPr>
+        <w:spacing w:after="0" w:line="240" w:lineRule="auto"/>
+      </w:pPr>
+      <w:r>
+        <w:continuationSeparator/>
+      </w:r>
+    </w:p>
+  </w:footnote>
+</w:footnotes>
 </file>
 
 <file path=word/styles.xml><?xml version="1.0" encoding="utf-8"?>
@@ -2574,6 +2684,50 @@
       <w:szCs w:val="18"/>
     </w:rPr>
   </w:style>
+  <w:style w:type="paragraph" w:styleId="a7">
+    <w:name w:val="header"/>
+    <w:basedOn w:val="a"/>
+    <w:link w:val="Char0"/>
+    <w:uiPriority w:val="99"/>
+    <w:unhideWhenUsed/>
+    <w:rsid w:val="007A0B16"/>
+    <w:pPr>
+      <w:tabs>
+        <w:tab w:val="center" w:pos="4513"/>
+        <w:tab w:val="right" w:pos="9026"/>
+      </w:tabs>
+      <w:snapToGrid w:val="0"/>
+    </w:pPr>
+  </w:style>
+  <w:style w:type="character" w:customStyle="1" w:styleId="Char0">
+    <w:name w:val="머리글 Char"/>
+    <w:basedOn w:val="a0"/>
+    <w:link w:val="a7"/>
+    <w:uiPriority w:val="99"/>
+    <w:rsid w:val="007A0B16"/>
+  </w:style>
+  <w:style w:type="paragraph" w:styleId="a8">
+    <w:name w:val="footer"/>
+    <w:basedOn w:val="a"/>
+    <w:link w:val="Char1"/>
+    <w:uiPriority w:val="99"/>
+    <w:unhideWhenUsed/>
+    <w:rsid w:val="007A0B16"/>
+    <w:pPr>
+      <w:tabs>
+        <w:tab w:val="center" w:pos="4513"/>
+        <w:tab w:val="right" w:pos="9026"/>
+      </w:tabs>
+      <w:snapToGrid w:val="0"/>
+    </w:pPr>
+  </w:style>
+  <w:style w:type="character" w:customStyle="1" w:styleId="Char1">
+    <w:name w:val="바닥글 Char"/>
+    <w:basedOn w:val="a0"/>
+    <w:link w:val="a8"/>
+    <w:uiPriority w:val="99"/>
+    <w:rsid w:val="007A0B16"/>
+  </w:style>
 </w:styles>
 </file>
 
@@ -3028,6 +3182,50 @@
       <w:sz w:val="18"/>
       <w:szCs w:val="18"/>
     </w:rPr>
+  </w:style>
+  <w:style w:type="paragraph" w:styleId="a7">
+    <w:name w:val="header"/>
+    <w:basedOn w:val="a"/>
+    <w:link w:val="Char0"/>
+    <w:uiPriority w:val="99"/>
+    <w:unhideWhenUsed/>
+    <w:rsid w:val="007A0B16"/>
+    <w:pPr>
+      <w:tabs>
+        <w:tab w:val="center" w:pos="4513"/>
+        <w:tab w:val="right" w:pos="9026"/>
+      </w:tabs>
+      <w:snapToGrid w:val="0"/>
+    </w:pPr>
+  </w:style>
+  <w:style w:type="character" w:customStyle="1" w:styleId="Char0">
+    <w:name w:val="머리글 Char"/>
+    <w:basedOn w:val="a0"/>
+    <w:link w:val="a7"/>
+    <w:uiPriority w:val="99"/>
+    <w:rsid w:val="007A0B16"/>
+  </w:style>
+  <w:style w:type="paragraph" w:styleId="a8">
+    <w:name w:val="footer"/>
+    <w:basedOn w:val="a"/>
+    <w:link w:val="Char1"/>
+    <w:uiPriority w:val="99"/>
+    <w:unhideWhenUsed/>
+    <w:rsid w:val="007A0B16"/>
+    <w:pPr>
+      <w:tabs>
+        <w:tab w:val="center" w:pos="4513"/>
+        <w:tab w:val="right" w:pos="9026"/>
+      </w:tabs>
+      <w:snapToGrid w:val="0"/>
+    </w:pPr>
+  </w:style>
+  <w:style w:type="character" w:customStyle="1" w:styleId="Char1">
+    <w:name w:val="바닥글 Char"/>
+    <w:basedOn w:val="a0"/>
+    <w:link w:val="a8"/>
+    <w:uiPriority w:val="99"/>
+    <w:rsid w:val="007A0B16"/>
   </w:style>
 </w:styles>
 </file>

</xml_diff>